<commit_message>
GS 7 and TS 7 Padam Templates 12/07/2021
</commit_message>
<xml_diff>
--- a/TS Jatai Working/Padam Input Templates/Padam Excel Validation Notes.docx
+++ b/TS Jatai Working/Padam Input Templates/Padam Excel Validation Notes.docx
@@ -1,6 +1,6 @@
 
 <file path=word/document.xml><?xml version="1.0" encoding="utf-8"?>
-<w:document xmlns:wpc="http://schemas.microsoft.com/office/word/2010/wordprocessingCanvas" xmlns:cx="http://schemas.microsoft.com/office/drawing/2014/chartex" xmlns:cx1="http://schemas.microsoft.com/office/drawing/2015/9/8/chartex" xmlns:cx2="http://schemas.microsoft.com/office/drawing/2015/10/21/chartex" xmlns:cx3="http://schemas.microsoft.com/office/drawing/2016/5/9/chartex" xmlns:cx4="http://schemas.microsoft.com/office/drawing/2016/5/10/chartex" xmlns:cx5="http://schemas.microsoft.com/office/drawing/2016/5/11/chartex" xmlns:cx6="http://schemas.microsoft.com/office/drawing/2016/5/12/chartex" xmlns:cx7="http://schemas.microsoft.com/office/drawing/2016/5/13/chartex" xmlns:cx8="http://schemas.microsoft.com/office/drawing/2016/5/14/chartex" xmlns:mc="http://schemas.openxmlformats.org/markup-compatibility/2006" xmlns:aink="http://schemas.microsoft.com/office/drawing/2016/ink" xmlns:am3d="http://schemas.microsoft.com/office/drawing/2017/model3d" xmlns:o="urn:schemas-microsoft-com:office:office" xmlns:r="http://schemas.openxmlformats.org/officeDocument/2006/relationships" xmlns:m="http://schemas.openxmlformats.org/officeDocument/2006/math" xmlns:v="urn:schemas-microsoft-com:vml" xmlns:wp14="http://schemas.microsoft.com/office/word/2010/wordprocessingDrawing" xmlns:wp="http://schemas.openxmlformats.org/drawingml/2006/wordprocessingDrawing" xmlns:w10="urn:schemas-microsoft-com:office:word" xmlns:w="http://schemas.openxmlformats.org/wordprocessingml/2006/main" xmlns:w14="http://schemas.microsoft.com/office/word/2010/wordml" xmlns:w15="http://schemas.microsoft.com/office/word/2012/wordml" xmlns:w16cex="http://schemas.microsoft.com/office/word/2018/wordml/cex" xmlns:w16cid="http://schemas.microsoft.com/office/word/2016/wordml/cid" xmlns:w16="http://schemas.microsoft.com/office/word/2018/wordml" xmlns:w16sdtdh="http://schemas.microsoft.com/office/word/2020/wordml/sdtdatahash" xmlns:w16se="http://schemas.microsoft.com/office/word/2015/wordml/symex" xmlns:wpg="http://schemas.microsoft.com/office/word/2010/wordprocessingGroup" xmlns:wpi="http://schemas.microsoft.com/office/word/2010/wordprocessingInk" xmlns:wne="http://schemas.microsoft.com/office/word/2006/wordml" xmlns:wps="http://schemas.microsoft.com/office/word/2010/wordprocessingShape" mc:Ignorable="w14 w15 w16se w16cid w16 w16cex w16sdtdh wp14">
+<w:document xmlns:wpc="http://schemas.microsoft.com/office/word/2010/wordprocessingCanvas" xmlns:cx="http://schemas.microsoft.com/office/drawing/2014/chartex" xmlns:cx1="http://schemas.microsoft.com/office/drawing/2015/9/8/chartex" xmlns:cx2="http://schemas.microsoft.com/office/drawing/2015/10/21/chartex" xmlns:cx3="http://schemas.microsoft.com/office/drawing/2016/5/9/chartex" xmlns:cx4="http://schemas.microsoft.com/office/drawing/2016/5/10/chartex" xmlns:cx5="http://schemas.microsoft.com/office/drawing/2016/5/11/chartex" xmlns:cx6="http://schemas.microsoft.com/office/drawing/2016/5/12/chartex" xmlns:cx7="http://schemas.microsoft.com/office/drawing/2016/5/13/chartex" xmlns:cx8="http://schemas.microsoft.com/office/drawing/2016/5/14/chartex" xmlns:mc="http://schemas.openxmlformats.org/markup-compatibility/2006" xmlns:aink="http://schemas.microsoft.com/office/drawing/2016/ink" xmlns:am3d="http://schemas.microsoft.com/office/drawing/2017/model3d" xmlns:o="urn:schemas-microsoft-com:office:office" xmlns:r="http://schemas.openxmlformats.org/officeDocument/2006/relationships" xmlns:m="http://schemas.openxmlformats.org/officeDocument/2006/math" xmlns:v="urn:schemas-microsoft-com:vml" xmlns:wp14="http://schemas.microsoft.com/office/word/2010/wordprocessingDrawing" xmlns:wp="http://schemas.openxmlformats.org/drawingml/2006/wordprocessingDrawing" xmlns:w10="urn:schemas-microsoft-com:office:word" xmlns:w="http://schemas.openxmlformats.org/wordprocessingml/2006/main" xmlns:w14="http://schemas.microsoft.com/office/word/2010/wordml" xmlns:w15="http://schemas.microsoft.com/office/word/2012/wordml" xmlns:w16cex="http://schemas.microsoft.com/office/word/2018/wordml/cex" xmlns:w16cid="http://schemas.microsoft.com/office/word/2016/wordml/cid" xmlns:w16="http://schemas.microsoft.com/office/word/2018/wordml" xmlns:w16se="http://schemas.microsoft.com/office/word/2015/wordml/symex" xmlns:wpg="http://schemas.microsoft.com/office/word/2010/wordprocessingGroup" xmlns:wpi="http://schemas.microsoft.com/office/word/2010/wordprocessingInk" xmlns:wne="http://schemas.microsoft.com/office/word/2006/wordml" xmlns:wps="http://schemas.microsoft.com/office/word/2010/wordprocessingShape" mc:Ignorable="w14 w15 w16se w16cid w16 w16cex wp14">
   <w:body>
     <w:p>
       <w:pPr>
@@ -173,28 +173,18 @@
           </w:tcPr>
           <w:p>
             <w:r>
-              <w:t>No need to validate any column just ignore that are reference fields only.</w:t>
-            </w:r>
-          </w:p>
-          <w:p>
-            <w:r>
-              <w:t xml:space="preserve">Use them to print reference of </w:t>
-            </w:r>
-            <w:proofErr w:type="spellStart"/>
-            <w:r>
-              <w:t>Panchati</w:t>
-            </w:r>
-            <w:proofErr w:type="spellEnd"/>
-            <w:r>
-              <w:t xml:space="preserve"> Ref, Number and </w:t>
-            </w:r>
-            <w:proofErr w:type="spellStart"/>
-            <w:r>
-              <w:t>padam</w:t>
-            </w:r>
-            <w:proofErr w:type="spellEnd"/>
-            <w:r>
-              <w:t xml:space="preserve"> number in Panchaati.</w:t>
+              <w:t>No need to validate any column just ignore th</w:t>
+            </w:r>
+            <w:r>
+              <w:t>ey</w:t>
+            </w:r>
+            <w:r>
+              <w:t xml:space="preserve"> are reference fields only.</w:t>
+            </w:r>
+          </w:p>
+          <w:p>
+            <w:r>
+              <w:t>Use them to print reference of Panchati Ref, Number and padam number in Panchaati.</w:t>
             </w:r>
           </w:p>
         </w:tc>
@@ -312,21 +302,8 @@
           </w:tcPr>
           <w:p>
             <w:r>
-              <w:t xml:space="preserve">Padam Count in </w:t>
-            </w:r>
-            <w:proofErr w:type="spellStart"/>
-            <w:r>
-              <w:t>Prasanam</w:t>
-            </w:r>
-            <w:proofErr w:type="spellEnd"/>
-            <w:r>
-              <w:t>/</w:t>
-            </w:r>
-            <w:proofErr w:type="spellStart"/>
-            <w:r>
-              <w:t>Anuvaakam</w:t>
-            </w:r>
-            <w:proofErr w:type="spellEnd"/>
+              <w:t>Padam Count in Prasanam/Anuvaakam</w:t>
+            </w:r>
           </w:p>
         </w:tc>
         <w:tc>
@@ -357,13 +334,8 @@
           </w:tcPr>
           <w:p>
             <w:r>
-              <w:t xml:space="preserve">Padam without </w:t>
-            </w:r>
-            <w:proofErr w:type="spellStart"/>
-            <w:r>
-              <w:t>iti</w:t>
-            </w:r>
-            <w:proofErr w:type="spellEnd"/>
+              <w:t>Padam without iti</w:t>
+            </w:r>
           </w:p>
         </w:tc>
         <w:tc>
@@ -428,23 +400,7 @@
           </w:p>
           <w:p>
             <w:r>
-              <w:t xml:space="preserve">PG – indicates a </w:t>
-            </w:r>
-            <w:proofErr w:type="spellStart"/>
-            <w:r>
-              <w:t>Pragraha</w:t>
-            </w:r>
-            <w:proofErr w:type="spellEnd"/>
-            <w:r>
-              <w:t xml:space="preserve"> so rules of </w:t>
-            </w:r>
-            <w:proofErr w:type="spellStart"/>
-            <w:r>
-              <w:t>Pragraha</w:t>
-            </w:r>
-            <w:proofErr w:type="spellEnd"/>
-            <w:r>
-              <w:t xml:space="preserve"> for Sandhi or followed;</w:t>
+              <w:t>PG – indicates a Pragraha so rules of Pragraha for Sandhi or followed;</w:t>
             </w:r>
           </w:p>
           <w:p>
@@ -454,23 +410,7 @@
           </w:p>
           <w:p>
             <w:r>
-              <w:t xml:space="preserve">PGS- indicates </w:t>
-            </w:r>
-            <w:proofErr w:type="spellStart"/>
-            <w:r>
-              <w:t>Pragraha</w:t>
-            </w:r>
-            <w:proofErr w:type="spellEnd"/>
-            <w:r>
-              <w:t xml:space="preserve"> </w:t>
-            </w:r>
-            <w:proofErr w:type="spellStart"/>
-            <w:r>
-              <w:t>padam</w:t>
-            </w:r>
-            <w:proofErr w:type="spellEnd"/>
-            <w:r>
-              <w:t xml:space="preserve"> with expansion (Column V must not be blank)</w:t>
+              <w:t>PGS- indicates Pragraha padam with expansion (Column V must not be blank)</w:t>
             </w:r>
           </w:p>
           <w:p>
@@ -485,15 +425,7 @@
               <w:t xml:space="preserve"> </w:t>
             </w:r>
             <w:r>
-              <w:t xml:space="preserve">These are rarely occurring Padam which are not PG as per </w:t>
-            </w:r>
-            <w:proofErr w:type="spellStart"/>
-            <w:r>
-              <w:t>SIkSha</w:t>
-            </w:r>
-            <w:proofErr w:type="spellEnd"/>
-            <w:r>
-              <w:t xml:space="preserve"> but treated as PG without Sandhi with following word. (Column V not mandatory)</w:t>
+              <w:t>These are rarely occurring Padam which are not PG as per SIkSha but treated as PG without Sandhi with following word. (Column V not mandatory)</w:t>
             </w:r>
           </w:p>
           <w:p>
@@ -508,23 +440,7 @@
                 <w:b/>
                 <w:bCs/>
               </w:rPr>
-              <w:t xml:space="preserve">If type is </w:t>
-            </w:r>
-            <w:proofErr w:type="gramStart"/>
-            <w:r>
-              <w:rPr>
-                <w:b/>
-                <w:bCs/>
-              </w:rPr>
-              <w:t>PG,PGS</w:t>
-            </w:r>
-            <w:proofErr w:type="gramEnd"/>
-            <w:r>
-              <w:rPr>
-                <w:b/>
-                <w:bCs/>
-              </w:rPr>
-              <w:t>, PS and Column V is blank give error. If V is filled and Type field is empty give error.</w:t>
+              <w:t>If type is PG,PGS, PS and Column V is blank give error. If V is filled and Type field is empty give error.</w:t>
             </w:r>
           </w:p>
           <w:p/>
@@ -558,15 +474,7 @@
           </w:tcPr>
           <w:p>
             <w:r>
-              <w:t xml:space="preserve">Indicates end of a Ruk. That means these padams are expanded with </w:t>
-            </w:r>
-            <w:proofErr w:type="spellStart"/>
-            <w:r>
-              <w:t>iti</w:t>
-            </w:r>
-            <w:proofErr w:type="spellEnd"/>
-            <w:r>
-              <w:t xml:space="preserve">. </w:t>
+              <w:t xml:space="preserve">Indicates end of a Ruk. That means these padams are expanded with iti. </w:t>
             </w:r>
           </w:p>
           <w:p>
@@ -703,11 +611,9 @@
             <w:tcW w:w="3049" w:type="dxa"/>
           </w:tcPr>
           <w:p>
-            <w:proofErr w:type="spellStart"/>
             <w:r>
               <w:t>Avagraha</w:t>
             </w:r>
-            <w:proofErr w:type="spellEnd"/>
           </w:p>
         </w:tc>
         <w:tc>
@@ -753,15 +659,7 @@
           </w:p>
           <w:p>
             <w:r>
-              <w:t xml:space="preserve">Validate the formation of </w:t>
-            </w:r>
-            <w:proofErr w:type="spellStart"/>
-            <w:r>
-              <w:t>Swaras</w:t>
-            </w:r>
-            <w:proofErr w:type="spellEnd"/>
-            <w:r>
-              <w:t xml:space="preserve"> like in Column N but treat it as two padams part 1 and part 2.</w:t>
+              <w:t>Validate the formation of Swaras like in Column N but treat it as two padams part 1 and part 2.</w:t>
             </w:r>
             <w:r>
               <w:br/>
@@ -771,23 +669,7 @@
                 <w:b/>
                 <w:bCs/>
               </w:rPr>
-              <w:t>‘</w:t>
-            </w:r>
-            <w:proofErr w:type="gramStart"/>
-            <w:r>
-              <w:rPr>
-                <w:b/>
-                <w:bCs/>
-              </w:rPr>
-              <w:t>-‘ is</w:t>
-            </w:r>
-            <w:proofErr w:type="gramEnd"/>
-            <w:r>
-              <w:rPr>
-                <w:b/>
-                <w:bCs/>
-              </w:rPr>
-              <w:t xml:space="preserve"> the indicator to separate two parts as </w:t>
+              <w:t xml:space="preserve">‘-‘ is the indicator to separate two parts as </w:t>
             </w:r>
             <w:r>
               <w:rPr>
@@ -908,21 +790,12 @@
                 <w:bCs/>
               </w:rPr>
             </w:pPr>
-            <w:proofErr w:type="gramStart"/>
-            <w:r>
-              <w:rPr>
-                <w:b/>
-                <w:bCs/>
-              </w:rPr>
-              <w:t>Business  Rules</w:t>
-            </w:r>
-            <w:proofErr w:type="gramEnd"/>
-            <w:r>
-              <w:rPr>
-                <w:b/>
-                <w:bCs/>
-              </w:rPr>
-              <w:t xml:space="preserve"> </w:t>
+            <w:r>
+              <w:rPr>
+                <w:b/>
+                <w:bCs/>
+              </w:rPr>
+              <w:t xml:space="preserve">Business  Rules </w:t>
             </w:r>
           </w:p>
         </w:tc>
@@ -1075,7 +948,6 @@
                 <w:bCs/>
               </w:rPr>
             </w:pPr>
-            <w:proofErr w:type="spellStart"/>
             <w:r>
               <w:rPr>
                 <w:b/>
@@ -1083,7 +955,6 @@
               </w:rPr>
               <w:t>Pragraha</w:t>
             </w:r>
-            <w:proofErr w:type="spellEnd"/>
           </w:p>
         </w:tc>
         <w:tc>
@@ -1092,15 +963,7 @@
           </w:tcPr>
           <w:p>
             <w:r>
-              <w:t xml:space="preserve">Padam Split Expansion is required; The entire </w:t>
-            </w:r>
-            <w:proofErr w:type="spellStart"/>
-            <w:r>
-              <w:t>padam</w:t>
-            </w:r>
-            <w:proofErr w:type="spellEnd"/>
-            <w:r>
-              <w:t xml:space="preserve"> split will be treated as one Padam. udAttam or Swaritam can come twice but no separator.</w:t>
+              <w:t>Padam Split Expansion is required; The entire padam split will be treated as one Padam. udAttam or Swaritam can come twice but no separator.</w:t>
             </w:r>
           </w:p>
         </w:tc>
@@ -1142,23 +1005,7 @@
           </w:tcPr>
           <w:p>
             <w:r>
-              <w:t>Should have Expansion; Should have a ‘</w:t>
-            </w:r>
-            <w:proofErr w:type="gramStart"/>
-            <w:r>
-              <w:t>-‘ dash</w:t>
-            </w:r>
-            <w:proofErr w:type="gramEnd"/>
-            <w:r>
-              <w:t xml:space="preserve"> to separate two parts of the Padam. Both should have separate validations as applicable to an individual </w:t>
-            </w:r>
-            <w:proofErr w:type="spellStart"/>
-            <w:r>
-              <w:t>padam</w:t>
-            </w:r>
-            <w:proofErr w:type="spellEnd"/>
-            <w:r>
-              <w:t xml:space="preserve">. Can have more than one udAttam and Swaritam </w:t>
+              <w:t xml:space="preserve">Should have Expansion; Should have a ‘-‘ dash to separate two parts of the Padam. Both should have separate validations as applicable to an individual padam. Can have more than one udAttam and Swaritam </w:t>
             </w:r>
           </w:p>
         </w:tc>
@@ -1189,13 +1036,8 @@
             <w:tcW w:w="2735" w:type="dxa"/>
           </w:tcPr>
           <w:p>
-            <w:proofErr w:type="spellStart"/>
-            <w:r>
-              <w:t>Pragraha</w:t>
-            </w:r>
-            <w:proofErr w:type="spellEnd"/>
-            <w:r>
-              <w:t xml:space="preserve"> Split</w:t>
+            <w:r>
+              <w:t>Pragraha Split</w:t>
             </w:r>
           </w:p>
         </w:tc>
@@ -1205,26 +1047,7 @@
           </w:tcPr>
           <w:p>
             <w:r>
-              <w:t xml:space="preserve">Should have expansion. </w:t>
-            </w:r>
-            <w:r>
-              <w:t>Should have a ‘</w:t>
-            </w:r>
-            <w:proofErr w:type="gramStart"/>
-            <w:r>
-              <w:t>-‘ dash</w:t>
-            </w:r>
-            <w:proofErr w:type="gramEnd"/>
-            <w:r>
-              <w:t xml:space="preserve"> to separate two parts of the Padam. Both should have separate validations as applicable to an individual </w:t>
-            </w:r>
-            <w:proofErr w:type="spellStart"/>
-            <w:r>
-              <w:t>padam</w:t>
-            </w:r>
-            <w:proofErr w:type="spellEnd"/>
-            <w:r>
-              <w:t>. Can have more than one udAttam and Swaritam</w:t>
+              <w:t>Should have expansion. Should have a ‘-‘ dash to separate two parts of the Padam. Both should have separate validations as applicable to an individual padam. Can have more than one udAttam and Swaritam</w:t>
             </w:r>
           </w:p>
         </w:tc>
@@ -1266,15 +1089,7 @@
           </w:tcPr>
           <w:p>
             <w:r>
-              <w:t xml:space="preserve">No Split required unless it is </w:t>
-            </w:r>
-            <w:proofErr w:type="gramStart"/>
-            <w:r>
-              <w:t>PS,PG</w:t>
-            </w:r>
-            <w:proofErr w:type="gramEnd"/>
-            <w:r>
-              <w:t xml:space="preserve">, PGS, </w:t>
+              <w:t xml:space="preserve">No Split required unless it is PS,PG, PGS, </w:t>
             </w:r>
           </w:p>
         </w:tc>
@@ -1326,15 +1141,7 @@
               <w:t>Blank or Pre</w:t>
             </w:r>
             <w:r>
-              <w:t xml:space="preserve"> expansion required but without separator. Two </w:t>
-            </w:r>
-            <w:proofErr w:type="spellStart"/>
-            <w:r>
-              <w:t>udAttams</w:t>
-            </w:r>
-            <w:proofErr w:type="spellEnd"/>
-            <w:r>
-              <w:t xml:space="preserve"> and Swaritams can come.</w:t>
+              <w:t xml:space="preserve"> expansion required but without separator. Two udAttams and Swaritams can come.</w:t>
             </w:r>
           </w:p>
         </w:tc>
@@ -1416,21 +1223,8 @@
             <w:r>
               <w:t xml:space="preserve"> expansion required with separator and </w:t>
             </w:r>
-            <w:proofErr w:type="gramStart"/>
-            <w:r>
-              <w:t>Two</w:t>
-            </w:r>
-            <w:proofErr w:type="gramEnd"/>
-            <w:r>
-              <w:t xml:space="preserve"> </w:t>
-            </w:r>
-            <w:proofErr w:type="spellStart"/>
-            <w:r>
-              <w:t>udAttams</w:t>
-            </w:r>
-            <w:proofErr w:type="spellEnd"/>
-            <w:r>
-              <w:t xml:space="preserve"> and Swaritams can come.</w:t>
+            <w:r>
+              <w:t>Two udAttams and Swaritams can come.</w:t>
             </w:r>
           </w:p>
         </w:tc>
@@ -1448,7 +1242,7 @@
 </file>
 
 <file path=word/styles.xml><?xml version="1.0" encoding="utf-8"?>
-<w:styles xmlns:mc="http://schemas.openxmlformats.org/markup-compatibility/2006" xmlns:r="http://schemas.openxmlformats.org/officeDocument/2006/relationships" xmlns:w="http://schemas.openxmlformats.org/wordprocessingml/2006/main" xmlns:w14="http://schemas.microsoft.com/office/word/2010/wordml" xmlns:w15="http://schemas.microsoft.com/office/word/2012/wordml" xmlns:w16cex="http://schemas.microsoft.com/office/word/2018/wordml/cex" xmlns:w16cid="http://schemas.microsoft.com/office/word/2016/wordml/cid" xmlns:w16="http://schemas.microsoft.com/office/word/2018/wordml" xmlns:w16sdtdh="http://schemas.microsoft.com/office/word/2020/wordml/sdtdatahash" xmlns:w16se="http://schemas.microsoft.com/office/word/2015/wordml/symex" mc:Ignorable="w14 w15 w16se w16cid w16 w16cex w16sdtdh">
+<w:styles xmlns:mc="http://schemas.openxmlformats.org/markup-compatibility/2006" xmlns:r="http://schemas.openxmlformats.org/officeDocument/2006/relationships" xmlns:w="http://schemas.openxmlformats.org/wordprocessingml/2006/main" xmlns:w14="http://schemas.microsoft.com/office/word/2010/wordml" xmlns:w15="http://schemas.microsoft.com/office/word/2012/wordml" xmlns:w16cex="http://schemas.microsoft.com/office/word/2018/wordml/cex" xmlns:w16cid="http://schemas.microsoft.com/office/word/2016/wordml/cid" xmlns:w16="http://schemas.microsoft.com/office/word/2018/wordml" xmlns:w16se="http://schemas.microsoft.com/office/word/2015/wordml/symex" mc:Ignorable="w14 w15 w16se w16cid w16 w16cex">
   <w:docDefaults>
     <w:rPrDefault>
       <w:rPr>

</xml_diff>